<commit_message>
Listo el entrenamiento de Jimena
</commit_message>
<xml_diff>
--- a/Datos importantes.docx
+++ b/Datos importantes.docx
@@ -14,8 +14,6 @@
         </w:rPr>
         <w:t>-------------------------Datos importantes</w:t>
       </w:r>
-      <w:bookmarkStart w:id="0" w:name="_GoBack"/>
-      <w:bookmarkEnd w:id="0"/>
     </w:p>
     <w:p>
       <w:pPr>
@@ -291,13 +289,7 @@
         </w:tc>
       </w:tr>
     </w:tbl>
-    <w:p>
-      <w:pPr>
-        <w:rPr>
-          <w:lang w:val="es-CR"/>
-        </w:rPr>
-      </w:pPr>
-    </w:p>
+    <w:p/>
     <w:p>
       <w:r>
         <w:rPr>
@@ -1937,6 +1929,12 @@
               </w:rPr>
               <w:t>T</w:t>
             </w:r>
+            <w:r>
+              <w:rPr>
+                <w:lang w:val="es-CR"/>
+              </w:rPr>
+              <w:t>/9</w:t>
+            </w:r>
           </w:p>
         </w:tc>
         <w:tc>
@@ -2695,18 +2693,21 @@
               <w:rPr>
                 <w:lang w:val="es-CR"/>
               </w:rPr>
-              <w:t>9</w:t>
-            </w:r>
-          </w:p>
-        </w:tc>
-        <w:tc>
-          <w:tcPr>
-            <w:tcW w:w="2538" w:type="dxa"/>
-          </w:tcPr>
-          <w:p>
-            <w:pPr>
-              <w:jc w:val="center"/>
-            </w:pPr>
+              <w:t>San José</w:t>
+            </w:r>
+          </w:p>
+        </w:tc>
+        <w:tc>
+          <w:tcPr>
+            <w:tcW w:w="2538" w:type="dxa"/>
+          </w:tcPr>
+          <w:p>
+            <w:pPr>
+              <w:jc w:val="center"/>
+            </w:pPr>
+            <w:r>
+              <w:t>X</w:t>
+            </w:r>
           </w:p>
         </w:tc>
         <w:tc>
@@ -2758,7 +2759,7 @@
               <w:rPr>
                 <w:lang w:val="es-CR"/>
               </w:rPr>
-              <w:t>San José</w:t>
+              <w:t>Alajuela</w:t>
             </w:r>
           </w:p>
         </w:tc>
@@ -2824,7 +2825,7 @@
               <w:rPr>
                 <w:lang w:val="es-CR"/>
               </w:rPr>
-              <w:t>Alajuela</w:t>
+              <w:t>Cartago</w:t>
             </w:r>
           </w:p>
         </w:tc>
@@ -2890,7 +2891,7 @@
               <w:rPr>
                 <w:lang w:val="es-CR"/>
               </w:rPr>
-              <w:t>Cartago</w:t>
+              <w:t>Heredia</w:t>
             </w:r>
           </w:p>
         </w:tc>
@@ -2957,7 +2958,7 @@
               <w:rPr>
                 <w:lang w:val="es-CR"/>
               </w:rPr>
-              <w:t>Heredia</w:t>
+              <w:t>Limón</w:t>
             </w:r>
           </w:p>
         </w:tc>
@@ -3023,7 +3024,7 @@
               <w:rPr>
                 <w:lang w:val="es-CR"/>
               </w:rPr>
-              <w:t>Limón</w:t>
+              <w:t>Guanacaste</w:t>
             </w:r>
           </w:p>
         </w:tc>
@@ -3089,7 +3090,7 @@
               <w:rPr>
                 <w:lang w:val="es-CR"/>
               </w:rPr>
-              <w:t>Guanacaste</w:t>
+              <w:t>Puntarenas</w:t>
             </w:r>
           </w:p>
         </w:tc>
@@ -3155,7 +3156,196 @@
               <w:rPr>
                 <w:lang w:val="es-CR"/>
               </w:rPr>
-              <w:t>Puntarenas</w:t>
+              <w:t>Yo</w:t>
+            </w:r>
+          </w:p>
+        </w:tc>
+        <w:tc>
+          <w:tcPr>
+            <w:tcW w:w="2538" w:type="dxa"/>
+          </w:tcPr>
+          <w:p>
+            <w:pPr>
+              <w:jc w:val="center"/>
+            </w:pPr>
+          </w:p>
+        </w:tc>
+        <w:tc>
+          <w:tcPr>
+            <w:tcW w:w="2071" w:type="dxa"/>
+          </w:tcPr>
+          <w:p>
+            <w:pPr>
+              <w:jc w:val="center"/>
+            </w:pPr>
+          </w:p>
+        </w:tc>
+      </w:tr>
+      <w:tr>
+        <w:trPr>
+          <w:jc w:val="center"/>
+        </w:trPr>
+        <w:tc>
+          <w:tcPr>
+            <w:tcW w:w="2293" w:type="dxa"/>
+          </w:tcPr>
+          <w:p>
+            <w:pPr>
+              <w:jc w:val="center"/>
+              <w:rPr>
+                <w:lang w:val="es-CR"/>
+              </w:rPr>
+            </w:pPr>
+            <w:r>
+              <w:rPr>
+                <w:lang w:val="es-CR"/>
+              </w:rPr>
+              <w:t>43</w:t>
+            </w:r>
+          </w:p>
+        </w:tc>
+        <w:tc>
+          <w:tcPr>
+            <w:tcW w:w="2448" w:type="dxa"/>
+          </w:tcPr>
+          <w:p>
+            <w:pPr>
+              <w:jc w:val="center"/>
+              <w:rPr>
+                <w:lang w:val="es-CR"/>
+              </w:rPr>
+            </w:pPr>
+            <w:r>
+              <w:rPr>
+                <w:lang w:val="es-CR"/>
+              </w:rPr>
+              <w:t>Usted</w:t>
+            </w:r>
+          </w:p>
+        </w:tc>
+        <w:tc>
+          <w:tcPr>
+            <w:tcW w:w="2538" w:type="dxa"/>
+          </w:tcPr>
+          <w:p>
+            <w:pPr>
+              <w:jc w:val="center"/>
+            </w:pPr>
+          </w:p>
+        </w:tc>
+        <w:tc>
+          <w:tcPr>
+            <w:tcW w:w="2071" w:type="dxa"/>
+          </w:tcPr>
+          <w:p>
+            <w:pPr>
+              <w:jc w:val="center"/>
+            </w:pPr>
+          </w:p>
+        </w:tc>
+      </w:tr>
+      <w:tr>
+        <w:trPr>
+          <w:jc w:val="center"/>
+        </w:trPr>
+        <w:tc>
+          <w:tcPr>
+            <w:tcW w:w="2293" w:type="dxa"/>
+          </w:tcPr>
+          <w:p>
+            <w:pPr>
+              <w:jc w:val="center"/>
+              <w:rPr>
+                <w:lang w:val="es-CR"/>
+              </w:rPr>
+            </w:pPr>
+            <w:r>
+              <w:rPr>
+                <w:lang w:val="es-CR"/>
+              </w:rPr>
+              <w:t>44</w:t>
+            </w:r>
+          </w:p>
+        </w:tc>
+        <w:tc>
+          <w:tcPr>
+            <w:tcW w:w="2448" w:type="dxa"/>
+          </w:tcPr>
+          <w:p>
+            <w:pPr>
+              <w:jc w:val="center"/>
+              <w:rPr>
+                <w:lang w:val="es-CR"/>
+              </w:rPr>
+            </w:pPr>
+            <w:r>
+              <w:rPr>
+                <w:lang w:val="es-CR"/>
+              </w:rPr>
+              <w:t>Él/Ella</w:t>
+            </w:r>
+          </w:p>
+        </w:tc>
+        <w:tc>
+          <w:tcPr>
+            <w:tcW w:w="2538" w:type="dxa"/>
+          </w:tcPr>
+          <w:p>
+            <w:pPr>
+              <w:jc w:val="center"/>
+            </w:pPr>
+          </w:p>
+        </w:tc>
+        <w:tc>
+          <w:tcPr>
+            <w:tcW w:w="2071" w:type="dxa"/>
+          </w:tcPr>
+          <w:p>
+            <w:pPr>
+              <w:jc w:val="center"/>
+            </w:pPr>
+          </w:p>
+        </w:tc>
+      </w:tr>
+      <w:tr>
+        <w:trPr>
+          <w:jc w:val="center"/>
+        </w:trPr>
+        <w:tc>
+          <w:tcPr>
+            <w:tcW w:w="2293" w:type="dxa"/>
+          </w:tcPr>
+          <w:p>
+            <w:pPr>
+              <w:jc w:val="center"/>
+              <w:rPr>
+                <w:lang w:val="es-CR"/>
+              </w:rPr>
+            </w:pPr>
+            <w:r>
+              <w:rPr>
+                <w:lang w:val="es-CR"/>
+              </w:rPr>
+              <w:t>45</w:t>
+            </w:r>
+          </w:p>
+        </w:tc>
+        <w:tc>
+          <w:tcPr>
+            <w:tcW w:w="2448" w:type="dxa"/>
+          </w:tcPr>
+          <w:p>
+            <w:pPr>
+              <w:jc w:val="center"/>
+              <w:rPr>
+                <w:lang w:val="es-CR"/>
+              </w:rPr>
+            </w:pPr>
+            <w:r>
+              <w:rPr>
+                <w:lang w:val="es-CR"/>
+              </w:rPr>
+              <w:t>Nosotros</w:t>
             </w:r>
           </w:p>
         </w:tc>
@@ -3202,195 +3392,6 @@
               <w:rPr>
                 <w:lang w:val="es-CR"/>
               </w:rPr>
-              <w:t>43</w:t>
-            </w:r>
-          </w:p>
-        </w:tc>
-        <w:tc>
-          <w:tcPr>
-            <w:tcW w:w="2448" w:type="dxa"/>
-          </w:tcPr>
-          <w:p>
-            <w:pPr>
-              <w:jc w:val="center"/>
-              <w:rPr>
-                <w:lang w:val="es-CR"/>
-              </w:rPr>
-            </w:pPr>
-            <w:r>
-              <w:rPr>
-                <w:lang w:val="es-CR"/>
-              </w:rPr>
-              <w:t>Yo</w:t>
-            </w:r>
-          </w:p>
-        </w:tc>
-        <w:tc>
-          <w:tcPr>
-            <w:tcW w:w="2538" w:type="dxa"/>
-          </w:tcPr>
-          <w:p>
-            <w:pPr>
-              <w:jc w:val="center"/>
-            </w:pPr>
-          </w:p>
-        </w:tc>
-        <w:tc>
-          <w:tcPr>
-            <w:tcW w:w="2071" w:type="dxa"/>
-          </w:tcPr>
-          <w:p>
-            <w:pPr>
-              <w:jc w:val="center"/>
-            </w:pPr>
-          </w:p>
-        </w:tc>
-      </w:tr>
-      <w:tr>
-        <w:trPr>
-          <w:jc w:val="center"/>
-        </w:trPr>
-        <w:tc>
-          <w:tcPr>
-            <w:tcW w:w="2293" w:type="dxa"/>
-          </w:tcPr>
-          <w:p>
-            <w:pPr>
-              <w:jc w:val="center"/>
-              <w:rPr>
-                <w:lang w:val="es-CR"/>
-              </w:rPr>
-            </w:pPr>
-            <w:r>
-              <w:rPr>
-                <w:lang w:val="es-CR"/>
-              </w:rPr>
-              <w:t>44</w:t>
-            </w:r>
-          </w:p>
-        </w:tc>
-        <w:tc>
-          <w:tcPr>
-            <w:tcW w:w="2448" w:type="dxa"/>
-          </w:tcPr>
-          <w:p>
-            <w:pPr>
-              <w:jc w:val="center"/>
-              <w:rPr>
-                <w:lang w:val="es-CR"/>
-              </w:rPr>
-            </w:pPr>
-            <w:r>
-              <w:rPr>
-                <w:lang w:val="es-CR"/>
-              </w:rPr>
-              <w:t>Usted</w:t>
-            </w:r>
-          </w:p>
-        </w:tc>
-        <w:tc>
-          <w:tcPr>
-            <w:tcW w:w="2538" w:type="dxa"/>
-          </w:tcPr>
-          <w:p>
-            <w:pPr>
-              <w:jc w:val="center"/>
-            </w:pPr>
-          </w:p>
-        </w:tc>
-        <w:tc>
-          <w:tcPr>
-            <w:tcW w:w="2071" w:type="dxa"/>
-          </w:tcPr>
-          <w:p>
-            <w:pPr>
-              <w:jc w:val="center"/>
-            </w:pPr>
-          </w:p>
-        </w:tc>
-      </w:tr>
-      <w:tr>
-        <w:trPr>
-          <w:jc w:val="center"/>
-        </w:trPr>
-        <w:tc>
-          <w:tcPr>
-            <w:tcW w:w="2293" w:type="dxa"/>
-          </w:tcPr>
-          <w:p>
-            <w:pPr>
-              <w:jc w:val="center"/>
-              <w:rPr>
-                <w:lang w:val="es-CR"/>
-              </w:rPr>
-            </w:pPr>
-            <w:r>
-              <w:rPr>
-                <w:lang w:val="es-CR"/>
-              </w:rPr>
-              <w:t>45</w:t>
-            </w:r>
-          </w:p>
-        </w:tc>
-        <w:tc>
-          <w:tcPr>
-            <w:tcW w:w="2448" w:type="dxa"/>
-          </w:tcPr>
-          <w:p>
-            <w:pPr>
-              <w:jc w:val="center"/>
-              <w:rPr>
-                <w:lang w:val="es-CR"/>
-              </w:rPr>
-            </w:pPr>
-            <w:r>
-              <w:rPr>
-                <w:lang w:val="es-CR"/>
-              </w:rPr>
-              <w:t>Él/Ella</w:t>
-            </w:r>
-          </w:p>
-        </w:tc>
-        <w:tc>
-          <w:tcPr>
-            <w:tcW w:w="2538" w:type="dxa"/>
-          </w:tcPr>
-          <w:p>
-            <w:pPr>
-              <w:jc w:val="center"/>
-            </w:pPr>
-          </w:p>
-        </w:tc>
-        <w:tc>
-          <w:tcPr>
-            <w:tcW w:w="2071" w:type="dxa"/>
-          </w:tcPr>
-          <w:p>
-            <w:pPr>
-              <w:jc w:val="center"/>
-            </w:pPr>
-          </w:p>
-        </w:tc>
-      </w:tr>
-      <w:tr>
-        <w:trPr>
-          <w:jc w:val="center"/>
-        </w:trPr>
-        <w:tc>
-          <w:tcPr>
-            <w:tcW w:w="2293" w:type="dxa"/>
-          </w:tcPr>
-          <w:p>
-            <w:pPr>
-              <w:jc w:val="center"/>
-              <w:rPr>
-                <w:lang w:val="es-CR"/>
-              </w:rPr>
-            </w:pPr>
-            <w:r>
-              <w:rPr>
-                <w:lang w:val="es-CR"/>
-              </w:rPr>
               <w:t>46</w:t>
             </w:r>
           </w:p>
@@ -3410,7 +3411,7 @@
               <w:rPr>
                 <w:lang w:val="es-CR"/>
               </w:rPr>
-              <w:t>Nosotros</w:t>
+              <w:t>Hola</w:t>
             </w:r>
           </w:p>
         </w:tc>
@@ -3476,7 +3477,7 @@
               <w:rPr>
                 <w:lang w:val="es-CR"/>
               </w:rPr>
-              <w:t>Hola</w:t>
+              <w:t>Adiós</w:t>
             </w:r>
           </w:p>
         </w:tc>
@@ -3542,7 +3543,7 @@
               <w:rPr>
                 <w:lang w:val="es-CR"/>
               </w:rPr>
-              <w:t>Adiós</w:t>
+              <w:t>Repetir</w:t>
             </w:r>
           </w:p>
         </w:tc>
@@ -3608,7 +3609,7 @@
               <w:rPr>
                 <w:lang w:val="es-CR"/>
               </w:rPr>
-              <w:t>Repetir</w:t>
+              <w:t>Por favor</w:t>
             </w:r>
           </w:p>
         </w:tc>
@@ -3674,7 +3675,7 @@
               <w:rPr>
                 <w:lang w:val="es-CR"/>
               </w:rPr>
-              <w:t>Por favor</w:t>
+              <w:t>Despacio</w:t>
             </w:r>
           </w:p>
         </w:tc>
@@ -3740,7 +3741,7 @@
               <w:rPr>
                 <w:lang w:val="es-CR"/>
               </w:rPr>
-              <w:t>Despacio</w:t>
+              <w:t>Perdón</w:t>
             </w:r>
           </w:p>
         </w:tc>
@@ -3806,7 +3807,7 @@
               <w:rPr>
                 <w:lang w:val="es-CR"/>
               </w:rPr>
-              <w:t>Perdón</w:t>
+              <w:t>Mucho gusto</w:t>
             </w:r>
           </w:p>
         </w:tc>
@@ -3855,72 +3856,8 @@
               </w:rPr>
               <w:t>53</w:t>
             </w:r>
-          </w:p>
-        </w:tc>
-        <w:tc>
-          <w:tcPr>
-            <w:tcW w:w="2448" w:type="dxa"/>
-          </w:tcPr>
-          <w:p>
-            <w:pPr>
-              <w:jc w:val="center"/>
-              <w:rPr>
-                <w:lang w:val="es-CR"/>
-              </w:rPr>
-            </w:pPr>
-            <w:r>
-              <w:rPr>
-                <w:lang w:val="es-CR"/>
-              </w:rPr>
-              <w:t>Mucho gusto</w:t>
-            </w:r>
-          </w:p>
-        </w:tc>
-        <w:tc>
-          <w:tcPr>
-            <w:tcW w:w="2538" w:type="dxa"/>
-          </w:tcPr>
-          <w:p>
-            <w:pPr>
-              <w:jc w:val="center"/>
-            </w:pPr>
-            <w:r>
-              <w:t>X</w:t>
-            </w:r>
-          </w:p>
-        </w:tc>
-        <w:tc>
-          <w:tcPr>
-            <w:tcW w:w="2071" w:type="dxa"/>
-          </w:tcPr>
-          <w:p>
-            <w:pPr>
-              <w:jc w:val="center"/>
-            </w:pPr>
-          </w:p>
-        </w:tc>
-      </w:tr>
-      <w:tr>
-        <w:trPr>
-          <w:jc w:val="center"/>
-        </w:trPr>
-        <w:tc>
-          <w:tcPr>
-            <w:tcW w:w="2293" w:type="dxa"/>
-          </w:tcPr>
-          <w:p>
-            <w:pPr>
-              <w:jc w:val="center"/>
-              <w:rPr>
-                <w:lang w:val="es-CR"/>
-              </w:rPr>
-            </w:pPr>
-            <w:r>
-              <w:rPr>
-                <w:lang w:val="es-CR"/>
-              </w:rPr>
-              <w:t>54</w:t>
-            </w:r>
+            <w:bookmarkStart w:id="0" w:name="_GoBack"/>
+            <w:bookmarkEnd w:id="0"/>
           </w:p>
         </w:tc>
         <w:tc>
@@ -3941,6 +3878,57 @@
               </w:rPr>
               <w:t>Oraciones</w:t>
             </w:r>
+          </w:p>
+        </w:tc>
+        <w:tc>
+          <w:tcPr>
+            <w:tcW w:w="2538" w:type="dxa"/>
+          </w:tcPr>
+          <w:p>
+            <w:pPr>
+              <w:jc w:val="center"/>
+            </w:pPr>
+          </w:p>
+        </w:tc>
+        <w:tc>
+          <w:tcPr>
+            <w:tcW w:w="2071" w:type="dxa"/>
+          </w:tcPr>
+          <w:p>
+            <w:pPr>
+              <w:jc w:val="center"/>
+            </w:pPr>
+          </w:p>
+        </w:tc>
+      </w:tr>
+      <w:tr>
+        <w:trPr>
+          <w:jc w:val="center"/>
+        </w:trPr>
+        <w:tc>
+          <w:tcPr>
+            <w:tcW w:w="2293" w:type="dxa"/>
+          </w:tcPr>
+          <w:p>
+            <w:pPr>
+              <w:jc w:val="center"/>
+              <w:rPr>
+                <w:lang w:val="es-CR"/>
+              </w:rPr>
+            </w:pPr>
+          </w:p>
+        </w:tc>
+        <w:tc>
+          <w:tcPr>
+            <w:tcW w:w="2448" w:type="dxa"/>
+          </w:tcPr>
+          <w:p>
+            <w:pPr>
+              <w:jc w:val="center"/>
+              <w:rPr>
+                <w:lang w:val="es-CR"/>
+              </w:rPr>
+            </w:pPr>
           </w:p>
         </w:tc>
         <w:tc>
@@ -4665,6 +4653,7 @@
     <w:lsdException w:name="HTML Sample" w:semiHidden="1" w:unhideWhenUsed="1"/>
     <w:lsdException w:name="HTML Typewriter" w:semiHidden="1" w:unhideWhenUsed="1"/>
     <w:lsdException w:name="HTML Variable" w:semiHidden="1" w:unhideWhenUsed="1"/>
+    <w:lsdException w:name="Normal Table" w:semiHidden="1" w:unhideWhenUsed="1"/>
     <w:lsdException w:name="annotation subject" w:semiHidden="1" w:unhideWhenUsed="1"/>
     <w:lsdException w:name="No List" w:semiHidden="1" w:unhideWhenUsed="1"/>
     <w:lsdException w:name="Outline List 1" w:semiHidden="1" w:unhideWhenUsed="1"/>
@@ -4711,8 +4700,10 @@
     <w:lsdException w:name="Table Subtle 2" w:semiHidden="1" w:unhideWhenUsed="1"/>
     <w:lsdException w:name="Table Web 1" w:semiHidden="1" w:unhideWhenUsed="1"/>
     <w:lsdException w:name="Table Web 2" w:semiHidden="1" w:unhideWhenUsed="1"/>
+    <w:lsdException w:name="Table Web 3" w:semiHidden="1" w:unhideWhenUsed="1"/>
     <w:lsdException w:name="Balloon Text" w:semiHidden="1" w:unhideWhenUsed="1"/>
     <w:lsdException w:name="Table Grid" w:uiPriority="39"/>
+    <w:lsdException w:name="Table Theme" w:semiHidden="1" w:unhideWhenUsed="1"/>
     <w:lsdException w:name="Placeholder Text" w:semiHidden="1"/>
     <w:lsdException w:name="No Spacing" w:uiPriority="1" w:qFormat="1"/>
     <w:lsdException w:name="Light Shading" w:uiPriority="60"/>

</xml_diff>

<commit_message>
cambio en interfaz, implementacion de comando del boton
</commit_message>
<xml_diff>
--- a/Datos importantes.docx
+++ b/Datos importantes.docx
@@ -3850,310 +3850,390 @@
                 <w:lang w:val="es-CR"/>
               </w:rPr>
             </w:pPr>
+            <w:bookmarkStart w:id="0" w:name="_GoBack" w:colFirst="0" w:colLast="2"/>
             <w:r>
               <w:rPr>
                 <w:lang w:val="es-CR"/>
               </w:rPr>
               <w:t>53</w:t>
             </w:r>
-            <w:bookmarkStart w:id="0" w:name="_GoBack"/>
-            <w:bookmarkEnd w:id="0"/>
-          </w:p>
-        </w:tc>
-        <w:tc>
-          <w:tcPr>
-            <w:tcW w:w="2448" w:type="dxa"/>
-          </w:tcPr>
-          <w:p>
-            <w:pPr>
-              <w:jc w:val="center"/>
-              <w:rPr>
-                <w:lang w:val="es-CR"/>
-              </w:rPr>
-            </w:pPr>
-            <w:r>
-              <w:rPr>
-                <w:highlight w:val="yellow"/>
-                <w:lang w:val="es-CR"/>
-              </w:rPr>
-              <w:t>Oraciones</w:t>
-            </w:r>
-          </w:p>
-        </w:tc>
-        <w:tc>
-          <w:tcPr>
-            <w:tcW w:w="2538" w:type="dxa"/>
-          </w:tcPr>
-          <w:p>
-            <w:pPr>
-              <w:jc w:val="center"/>
-            </w:pPr>
-          </w:p>
-        </w:tc>
-        <w:tc>
-          <w:tcPr>
-            <w:tcW w:w="2071" w:type="dxa"/>
-          </w:tcPr>
-          <w:p>
-            <w:pPr>
-              <w:jc w:val="center"/>
-            </w:pPr>
-          </w:p>
-        </w:tc>
-      </w:tr>
-      <w:tr>
-        <w:trPr>
-          <w:jc w:val="center"/>
-        </w:trPr>
-        <w:tc>
-          <w:tcPr>
-            <w:tcW w:w="2293" w:type="dxa"/>
-          </w:tcPr>
-          <w:p>
-            <w:pPr>
-              <w:jc w:val="center"/>
-              <w:rPr>
-                <w:lang w:val="es-CR"/>
-              </w:rPr>
-            </w:pPr>
-          </w:p>
-        </w:tc>
-        <w:tc>
-          <w:tcPr>
-            <w:tcW w:w="2448" w:type="dxa"/>
-          </w:tcPr>
-          <w:p>
-            <w:pPr>
-              <w:jc w:val="center"/>
-              <w:rPr>
-                <w:lang w:val="es-CR"/>
-              </w:rPr>
-            </w:pPr>
-          </w:p>
-        </w:tc>
-        <w:tc>
-          <w:tcPr>
-            <w:tcW w:w="2538" w:type="dxa"/>
-          </w:tcPr>
-          <w:p>
-            <w:pPr>
-              <w:jc w:val="center"/>
-            </w:pPr>
-          </w:p>
-        </w:tc>
-        <w:tc>
-          <w:tcPr>
-            <w:tcW w:w="2071" w:type="dxa"/>
-          </w:tcPr>
-          <w:p>
-            <w:pPr>
-              <w:jc w:val="center"/>
-            </w:pPr>
-          </w:p>
-        </w:tc>
-      </w:tr>
-      <w:tr>
-        <w:trPr>
-          <w:jc w:val="center"/>
-        </w:trPr>
-        <w:tc>
-          <w:tcPr>
-            <w:tcW w:w="2293" w:type="dxa"/>
-          </w:tcPr>
-          <w:p>
-            <w:pPr>
-              <w:jc w:val="center"/>
-              <w:rPr>
-                <w:lang w:val="es-CR"/>
-              </w:rPr>
-            </w:pPr>
-          </w:p>
-        </w:tc>
-        <w:tc>
-          <w:tcPr>
-            <w:tcW w:w="2448" w:type="dxa"/>
-          </w:tcPr>
-          <w:p>
-            <w:pPr>
-              <w:jc w:val="center"/>
-              <w:rPr>
-                <w:lang w:val="es-CR"/>
-              </w:rPr>
-            </w:pPr>
-          </w:p>
-        </w:tc>
-        <w:tc>
-          <w:tcPr>
-            <w:tcW w:w="2538" w:type="dxa"/>
-          </w:tcPr>
-          <w:p>
-            <w:pPr>
-              <w:jc w:val="center"/>
-            </w:pPr>
-          </w:p>
-        </w:tc>
-        <w:tc>
-          <w:tcPr>
-            <w:tcW w:w="2071" w:type="dxa"/>
-          </w:tcPr>
-          <w:p>
-            <w:pPr>
-              <w:jc w:val="center"/>
-            </w:pPr>
-          </w:p>
-        </w:tc>
-      </w:tr>
-      <w:tr>
-        <w:trPr>
-          <w:jc w:val="center"/>
-        </w:trPr>
-        <w:tc>
-          <w:tcPr>
-            <w:tcW w:w="2293" w:type="dxa"/>
-          </w:tcPr>
-          <w:p>
-            <w:pPr>
-              <w:rPr>
-                <w:lang w:val="es-CR"/>
-              </w:rPr>
-            </w:pPr>
-          </w:p>
-        </w:tc>
-        <w:tc>
-          <w:tcPr>
-            <w:tcW w:w="2448" w:type="dxa"/>
-          </w:tcPr>
-          <w:p>
-            <w:pPr>
-              <w:jc w:val="center"/>
-              <w:rPr>
-                <w:lang w:val="es-CR"/>
-              </w:rPr>
-            </w:pPr>
-          </w:p>
-        </w:tc>
-        <w:tc>
-          <w:tcPr>
-            <w:tcW w:w="2538" w:type="dxa"/>
-          </w:tcPr>
-          <w:p>
-            <w:pPr>
-              <w:jc w:val="center"/>
-            </w:pPr>
-          </w:p>
-        </w:tc>
-        <w:tc>
-          <w:tcPr>
-            <w:tcW w:w="2071" w:type="dxa"/>
-          </w:tcPr>
-          <w:p>
-            <w:pPr>
-              <w:jc w:val="center"/>
-            </w:pPr>
-          </w:p>
-        </w:tc>
-      </w:tr>
-      <w:tr>
-        <w:trPr>
-          <w:jc w:val="center"/>
-        </w:trPr>
-        <w:tc>
-          <w:tcPr>
-            <w:tcW w:w="2293" w:type="dxa"/>
-          </w:tcPr>
-          <w:p>
-            <w:pPr>
-              <w:rPr>
-                <w:lang w:val="es-CR"/>
-              </w:rPr>
-            </w:pPr>
-          </w:p>
-        </w:tc>
-        <w:tc>
-          <w:tcPr>
-            <w:tcW w:w="2448" w:type="dxa"/>
-          </w:tcPr>
-          <w:p>
-            <w:pPr>
-              <w:jc w:val="center"/>
-              <w:rPr>
-                <w:lang w:val="es-CR"/>
-              </w:rPr>
-            </w:pPr>
-          </w:p>
-        </w:tc>
-        <w:tc>
-          <w:tcPr>
-            <w:tcW w:w="2538" w:type="dxa"/>
-          </w:tcPr>
-          <w:p>
-            <w:pPr>
-              <w:jc w:val="center"/>
-            </w:pPr>
-          </w:p>
-        </w:tc>
-        <w:tc>
-          <w:tcPr>
-            <w:tcW w:w="2071" w:type="dxa"/>
-          </w:tcPr>
-          <w:p>
-            <w:pPr>
-              <w:jc w:val="center"/>
-            </w:pPr>
-          </w:p>
-        </w:tc>
-      </w:tr>
-      <w:tr>
-        <w:trPr>
-          <w:jc w:val="center"/>
-        </w:trPr>
-        <w:tc>
-          <w:tcPr>
-            <w:tcW w:w="2293" w:type="dxa"/>
-          </w:tcPr>
-          <w:p>
-            <w:pPr>
-              <w:jc w:val="center"/>
-              <w:rPr>
-                <w:lang w:val="es-CR"/>
-              </w:rPr>
-            </w:pPr>
-          </w:p>
-        </w:tc>
-        <w:tc>
-          <w:tcPr>
-            <w:tcW w:w="2448" w:type="dxa"/>
-          </w:tcPr>
-          <w:p>
-            <w:pPr>
-              <w:jc w:val="center"/>
-              <w:rPr>
-                <w:lang w:val="es-CR"/>
-              </w:rPr>
-            </w:pPr>
-          </w:p>
-        </w:tc>
-        <w:tc>
-          <w:tcPr>
-            <w:tcW w:w="2538" w:type="dxa"/>
-          </w:tcPr>
-          <w:p>
-            <w:pPr>
-              <w:jc w:val="center"/>
-            </w:pPr>
-          </w:p>
-        </w:tc>
-        <w:tc>
-          <w:tcPr>
-            <w:tcW w:w="2071" w:type="dxa"/>
-          </w:tcPr>
-          <w:p>
-            <w:pPr>
-              <w:jc w:val="center"/>
-            </w:pPr>
-          </w:p>
-        </w:tc>
-      </w:tr>
+          </w:p>
+        </w:tc>
+        <w:tc>
+          <w:tcPr>
+            <w:tcW w:w="2448" w:type="dxa"/>
+          </w:tcPr>
+          <w:p>
+            <w:pPr>
+              <w:jc w:val="center"/>
+              <w:rPr>
+                <w:lang w:val="es-CR"/>
+              </w:rPr>
+            </w:pPr>
+            <w:r>
+              <w:rPr>
+                <w:lang w:val="es-CR"/>
+              </w:rPr>
+              <w:t>Gracias</w:t>
+            </w:r>
+          </w:p>
+        </w:tc>
+        <w:tc>
+          <w:tcPr>
+            <w:tcW w:w="2538" w:type="dxa"/>
+          </w:tcPr>
+          <w:p>
+            <w:pPr>
+              <w:jc w:val="center"/>
+            </w:pPr>
+            <w:r>
+              <w:t>X</w:t>
+            </w:r>
+          </w:p>
+        </w:tc>
+        <w:tc>
+          <w:tcPr>
+            <w:tcW w:w="2071" w:type="dxa"/>
+          </w:tcPr>
+          <w:p>
+            <w:pPr>
+              <w:jc w:val="center"/>
+            </w:pPr>
+          </w:p>
+        </w:tc>
+      </w:tr>
+      <w:tr>
+        <w:trPr>
+          <w:jc w:val="center"/>
+        </w:trPr>
+        <w:tc>
+          <w:tcPr>
+            <w:tcW w:w="2293" w:type="dxa"/>
+          </w:tcPr>
+          <w:p>
+            <w:pPr>
+              <w:jc w:val="center"/>
+              <w:rPr>
+                <w:lang w:val="es-CR"/>
+              </w:rPr>
+            </w:pPr>
+            <w:r>
+              <w:rPr>
+                <w:lang w:val="es-CR"/>
+              </w:rPr>
+              <w:t>54</w:t>
+            </w:r>
+          </w:p>
+        </w:tc>
+        <w:tc>
+          <w:tcPr>
+            <w:tcW w:w="2448" w:type="dxa"/>
+          </w:tcPr>
+          <w:p>
+            <w:pPr>
+              <w:jc w:val="center"/>
+              <w:rPr>
+                <w:lang w:val="es-CR"/>
+              </w:rPr>
+            </w:pPr>
+            <w:r>
+              <w:rPr>
+                <w:lang w:val="es-CR"/>
+              </w:rPr>
+              <w:t>Casa</w:t>
+            </w:r>
+          </w:p>
+        </w:tc>
+        <w:tc>
+          <w:tcPr>
+            <w:tcW w:w="2538" w:type="dxa"/>
+          </w:tcPr>
+          <w:p>
+            <w:pPr>
+              <w:jc w:val="center"/>
+            </w:pPr>
+            <w:r>
+              <w:t>X</w:t>
+            </w:r>
+          </w:p>
+        </w:tc>
+        <w:tc>
+          <w:tcPr>
+            <w:tcW w:w="2071" w:type="dxa"/>
+          </w:tcPr>
+          <w:p>
+            <w:pPr>
+              <w:jc w:val="center"/>
+            </w:pPr>
+          </w:p>
+        </w:tc>
+      </w:tr>
+      <w:tr>
+        <w:trPr>
+          <w:jc w:val="center"/>
+        </w:trPr>
+        <w:tc>
+          <w:tcPr>
+            <w:tcW w:w="2293" w:type="dxa"/>
+          </w:tcPr>
+          <w:p>
+            <w:pPr>
+              <w:jc w:val="center"/>
+              <w:rPr>
+                <w:lang w:val="es-CR"/>
+              </w:rPr>
+            </w:pPr>
+            <w:r>
+              <w:rPr>
+                <w:lang w:val="es-CR"/>
+              </w:rPr>
+              <w:t>55</w:t>
+            </w:r>
+          </w:p>
+        </w:tc>
+        <w:tc>
+          <w:tcPr>
+            <w:tcW w:w="2448" w:type="dxa"/>
+          </w:tcPr>
+          <w:p>
+            <w:pPr>
+              <w:jc w:val="center"/>
+              <w:rPr>
+                <w:lang w:val="es-CR"/>
+              </w:rPr>
+            </w:pPr>
+            <w:r>
+              <w:rPr>
+                <w:lang w:val="es-CR"/>
+              </w:rPr>
+              <w:t>Dónde</w:t>
+            </w:r>
+          </w:p>
+        </w:tc>
+        <w:tc>
+          <w:tcPr>
+            <w:tcW w:w="2538" w:type="dxa"/>
+          </w:tcPr>
+          <w:p>
+            <w:pPr>
+              <w:jc w:val="center"/>
+            </w:pPr>
+            <w:r>
+              <w:t>X</w:t>
+            </w:r>
+          </w:p>
+        </w:tc>
+        <w:tc>
+          <w:tcPr>
+            <w:tcW w:w="2071" w:type="dxa"/>
+          </w:tcPr>
+          <w:p>
+            <w:pPr>
+              <w:jc w:val="center"/>
+            </w:pPr>
+          </w:p>
+        </w:tc>
+      </w:tr>
+      <w:tr>
+        <w:trPr>
+          <w:jc w:val="center"/>
+        </w:trPr>
+        <w:tc>
+          <w:tcPr>
+            <w:tcW w:w="2293" w:type="dxa"/>
+          </w:tcPr>
+          <w:p>
+            <w:pPr>
+              <w:ind w:left="720" w:hanging="720"/>
+              <w:jc w:val="center"/>
+              <w:rPr>
+                <w:lang w:val="es-CR"/>
+              </w:rPr>
+            </w:pPr>
+            <w:r>
+              <w:rPr>
+                <w:lang w:val="es-CR"/>
+              </w:rPr>
+              <w:t>56</w:t>
+            </w:r>
+          </w:p>
+        </w:tc>
+        <w:tc>
+          <w:tcPr>
+            <w:tcW w:w="2448" w:type="dxa"/>
+          </w:tcPr>
+          <w:p>
+            <w:pPr>
+              <w:jc w:val="center"/>
+              <w:rPr>
+                <w:lang w:val="es-CR"/>
+              </w:rPr>
+            </w:pPr>
+            <w:r>
+              <w:rPr>
+                <w:lang w:val="es-CR"/>
+              </w:rPr>
+              <w:t>10</w:t>
+            </w:r>
+          </w:p>
+        </w:tc>
+        <w:tc>
+          <w:tcPr>
+            <w:tcW w:w="2538" w:type="dxa"/>
+          </w:tcPr>
+          <w:p>
+            <w:pPr>
+              <w:jc w:val="center"/>
+            </w:pPr>
+            <w:r>
+              <w:t>X</w:t>
+            </w:r>
+          </w:p>
+        </w:tc>
+        <w:tc>
+          <w:tcPr>
+            <w:tcW w:w="2071" w:type="dxa"/>
+          </w:tcPr>
+          <w:p>
+            <w:pPr>
+              <w:jc w:val="center"/>
+            </w:pPr>
+          </w:p>
+        </w:tc>
+      </w:tr>
+      <w:tr>
+        <w:trPr>
+          <w:jc w:val="center"/>
+        </w:trPr>
+        <w:tc>
+          <w:tcPr>
+            <w:tcW w:w="2293" w:type="dxa"/>
+          </w:tcPr>
+          <w:p>
+            <w:pPr>
+              <w:jc w:val="center"/>
+              <w:rPr>
+                <w:lang w:val="es-CR"/>
+              </w:rPr>
+            </w:pPr>
+            <w:r>
+              <w:rPr>
+                <w:lang w:val="es-CR"/>
+              </w:rPr>
+              <w:t>57</w:t>
+            </w:r>
+          </w:p>
+        </w:tc>
+        <w:tc>
+          <w:tcPr>
+            <w:tcW w:w="2448" w:type="dxa"/>
+          </w:tcPr>
+          <w:p>
+            <w:pPr>
+              <w:jc w:val="center"/>
+              <w:rPr>
+                <w:lang w:val="es-CR"/>
+              </w:rPr>
+            </w:pPr>
+            <w:r>
+              <w:rPr>
+                <w:lang w:val="es-CR"/>
+              </w:rPr>
+              <w:t>Nombre</w:t>
+            </w:r>
+          </w:p>
+        </w:tc>
+        <w:tc>
+          <w:tcPr>
+            <w:tcW w:w="2538" w:type="dxa"/>
+          </w:tcPr>
+          <w:p>
+            <w:pPr>
+              <w:jc w:val="center"/>
+            </w:pPr>
+            <w:r>
+              <w:t>X</w:t>
+            </w:r>
+          </w:p>
+        </w:tc>
+        <w:tc>
+          <w:tcPr>
+            <w:tcW w:w="2071" w:type="dxa"/>
+          </w:tcPr>
+          <w:p>
+            <w:pPr>
+              <w:jc w:val="center"/>
+            </w:pPr>
+          </w:p>
+        </w:tc>
+      </w:tr>
+      <w:tr>
+        <w:trPr>
+          <w:jc w:val="center"/>
+        </w:trPr>
+        <w:tc>
+          <w:tcPr>
+            <w:tcW w:w="2293" w:type="dxa"/>
+          </w:tcPr>
+          <w:p>
+            <w:pPr>
+              <w:jc w:val="center"/>
+              <w:rPr>
+                <w:lang w:val="es-CR"/>
+              </w:rPr>
+            </w:pPr>
+            <w:r>
+              <w:rPr>
+                <w:lang w:val="es-CR"/>
+              </w:rPr>
+              <w:t>58</w:t>
+            </w:r>
+          </w:p>
+        </w:tc>
+        <w:tc>
+          <w:tcPr>
+            <w:tcW w:w="2448" w:type="dxa"/>
+          </w:tcPr>
+          <w:p>
+            <w:pPr>
+              <w:jc w:val="center"/>
+              <w:rPr>
+                <w:lang w:val="es-CR"/>
+              </w:rPr>
+            </w:pPr>
+            <w:r>
+              <w:rPr>
+                <w:lang w:val="es-CR"/>
+              </w:rPr>
+              <w:t>Cumpleaños</w:t>
+            </w:r>
+          </w:p>
+        </w:tc>
+        <w:tc>
+          <w:tcPr>
+            <w:tcW w:w="2538" w:type="dxa"/>
+          </w:tcPr>
+          <w:p>
+            <w:pPr>
+              <w:jc w:val="center"/>
+            </w:pPr>
+            <w:r>
+              <w:t>X</w:t>
+            </w:r>
+          </w:p>
+        </w:tc>
+        <w:tc>
+          <w:tcPr>
+            <w:tcW w:w="2071" w:type="dxa"/>
+          </w:tcPr>
+          <w:p>
+            <w:pPr>
+              <w:jc w:val="center"/>
+            </w:pPr>
+          </w:p>
+        </w:tc>
+      </w:tr>
+      <w:bookmarkEnd w:id="0"/>
       <w:tr>
         <w:trPr>
           <w:jc w:val="center"/>

</xml_diff>